<commit_message>
[lab2] completed code and docx
</commit_message>
<xml_diff>
--- a/lab1/МЗИ лабораторная №1.docx
+++ b/lab1/МЗИ лабораторная №1.docx
@@ -1846,15 +1846,7 @@
           <w:kern w:val="0"/>
           <w14:ligatures w14:val="none"/>
         </w:rPr>
-        <w:t>Одной из возможностей программы станет расчет энтропии для заданного файла. Энтропия, согласно теории информации, отражает среднее количество информации в сообщении и характеризует степень неопределенности, связанную с вероятностным распределением возможных исходов</w:t>
-      </w:r>
-      <w:r>
-        <w:rPr>
-          <w:rFonts w:eastAsia="Times New Roman" w:cs="Times New Roman"/>
-          <w:kern w:val="0"/>
-          <w14:ligatures w14:val="none"/>
-        </w:rPr>
-        <w:t xml:space="preserve">, </w:t>
+        <w:t xml:space="preserve">Одной из возможностей программы станет расчет энтропии для заданного файла. Энтропия, согласно теории информации, отражает среднее количество информации в сообщении и характеризует степень неопределенности, связанную с вероятностным распределением возможных исходов, </w:t>
       </w:r>
       <w:r>
         <w:rPr>
@@ -2533,15 +2525,31 @@
           <w:kern w:val="0"/>
           <w14:ligatures w14:val="none"/>
         </w:rPr>
-        <w:t xml:space="preserve">Дня демонстрации в приложения </w:t>
+        <w:t>Д</w:t>
       </w:r>
       <w:r>
         <w:rPr>
           <w:rFonts w:eastAsia="Times New Roman" w:cs="Times New Roman"/>
           <w:kern w:val="0"/>
-          <w:lang w:val="en-US"/>
           <w14:ligatures w14:val="none"/>
         </w:rPr>
+        <w:t>л</w:t>
+      </w:r>
+      <w:r>
+        <w:rPr>
+          <w:rFonts w:eastAsia="Times New Roman" w:cs="Times New Roman"/>
+          <w:kern w:val="0"/>
+          <w14:ligatures w14:val="none"/>
+        </w:rPr>
+        <w:t xml:space="preserve">я демонстрации в приложения </w:t>
+      </w:r>
+      <w:r>
+        <w:rPr>
+          <w:rFonts w:eastAsia="Times New Roman" w:cs="Times New Roman"/>
+          <w:kern w:val="0"/>
+          <w:lang w:val="en-US"/>
+          <w14:ligatures w14:val="none"/>
+        </w:rPr>
         <w:t>A</w:t>
       </w:r>
       <w:r>
@@ -2558,7 +2566,7 @@
           <w:kern w:val="0"/>
           <w14:ligatures w14:val="none"/>
         </w:rPr>
-        <w:t xml:space="preserve">данного </w:t>
+        <w:t>данного отчета предоставлены примеры работы программы</w:t>
       </w:r>
       <w:r>
         <w:rPr>
@@ -2566,7 +2574,7 @@
           <w:kern w:val="0"/>
           <w14:ligatures w14:val="none"/>
         </w:rPr>
-        <w:t>отчет</w:t>
+        <w:t xml:space="preserve">. </w:t>
       </w:r>
       <w:r>
         <w:rPr>
@@ -2574,7 +2582,7 @@
           <w:kern w:val="0"/>
           <w14:ligatures w14:val="none"/>
         </w:rPr>
-        <w:t>а предоставлены примеры работы программы</w:t>
+        <w:t xml:space="preserve">В </w:t>
       </w:r>
       <w:r>
         <w:rPr>
@@ -2582,7 +2590,7 @@
           <w:kern w:val="0"/>
           <w14:ligatures w14:val="none"/>
         </w:rPr>
-        <w:t xml:space="preserve">. </w:t>
+        <w:t>приложени</w:t>
       </w:r>
       <w:r>
         <w:rPr>
@@ -2590,31 +2598,28 @@
           <w:kern w:val="0"/>
           <w14:ligatures w14:val="none"/>
         </w:rPr>
-        <w:t xml:space="preserve">В </w:t>
-      </w:r>
-      <w:proofErr w:type="spellStart"/>
+        <w:t>е</w:t>
+      </w:r>
       <w:r>
         <w:rPr>
           <w:rFonts w:eastAsia="Times New Roman" w:cs="Times New Roman"/>
           <w:kern w:val="0"/>
           <w14:ligatures w14:val="none"/>
         </w:rPr>
-        <w:t>приложени</w:t>
-      </w:r>
-      <w:proofErr w:type="spellEnd"/>
+        <w:t xml:space="preserve"> </w:t>
+      </w:r>
       <w:r>
         <w:rPr>
           <w:rFonts w:eastAsia="Times New Roman" w:cs="Times New Roman"/>
           <w:kern w:val="0"/>
           <w14:ligatures w14:val="none"/>
         </w:rPr>
-        <w:t xml:space="preserve"> Б расположен исходный код приложения</w:t>
+        <w:t>Б расположен исходный код приложения</w:t>
       </w:r>
       <w:r>
         <w:rPr>
           <w:rFonts w:eastAsia="Times New Roman" w:cs="Times New Roman"/>
           <w:kern w:val="0"/>
-          <w:lang w:val="en-US"/>
           <w14:ligatures w14:val="none"/>
         </w:rPr>
         <w:t>.</w:t>
@@ -2719,24 +2724,14 @@
       <w:r>
         <w:t xml:space="preserve">Изображение </w:t>
       </w:r>
-      <w:r>
-        <w:fldChar w:fldCharType="begin"/>
-      </w:r>
-      <w:r>
-        <w:instrText xml:space="preserve"> SEQ Изображение \* ARABIC </w:instrText>
-      </w:r>
-      <w:r>
-        <w:fldChar w:fldCharType="separate"/>
-      </w:r>
-      <w:r>
-        <w:rPr>
-          <w:noProof/>
-        </w:rPr>
-        <w:t>1</w:t>
-      </w:r>
-      <w:r>
-        <w:fldChar w:fldCharType="end"/>
-      </w:r>
+      <w:fldSimple w:instr=" SEQ Изображение \* ARABIC ">
+        <w:r>
+          <w:rPr>
+            <w:noProof/>
+          </w:rPr>
+          <w:t>1</w:t>
+        </w:r>
+      </w:fldSimple>
       <w:r>
         <w:t xml:space="preserve"> </w:t>
       </w:r>
@@ -2884,24 +2879,14 @@
       <w:r>
         <w:t xml:space="preserve">Изображение </w:t>
       </w:r>
-      <w:r>
-        <w:fldChar w:fldCharType="begin"/>
-      </w:r>
-      <w:r>
-        <w:instrText xml:space="preserve"> SEQ Изображение \* ARABIC </w:instrText>
-      </w:r>
-      <w:r>
-        <w:fldChar w:fldCharType="separate"/>
-      </w:r>
-      <w:r>
-        <w:rPr>
-          <w:noProof/>
-        </w:rPr>
-        <w:t>2</w:t>
-      </w:r>
-      <w:r>
-        <w:fldChar w:fldCharType="end"/>
-      </w:r>
+      <w:fldSimple w:instr=" SEQ Изображение \* ARABIC ">
+        <w:r>
+          <w:rPr>
+            <w:noProof/>
+          </w:rPr>
+          <w:t>2</w:t>
+        </w:r>
+      </w:fldSimple>
       <w:r>
         <w:t xml:space="preserve"> </w:t>
       </w:r>
@@ -3046,24 +3031,14 @@
       <w:r>
         <w:t xml:space="preserve">Изображение </w:t>
       </w:r>
-      <w:r>
-        <w:fldChar w:fldCharType="begin"/>
-      </w:r>
-      <w:r>
-        <w:instrText xml:space="preserve"> SEQ Изображение \* ARABIC </w:instrText>
-      </w:r>
-      <w:r>
-        <w:fldChar w:fldCharType="separate"/>
-      </w:r>
-      <w:r>
-        <w:rPr>
-          <w:noProof/>
-        </w:rPr>
-        <w:t>3</w:t>
-      </w:r>
-      <w:r>
-        <w:fldChar w:fldCharType="end"/>
-      </w:r>
+      <w:fldSimple w:instr=" SEQ Изображение \* ARABIC ">
+        <w:r>
+          <w:rPr>
+            <w:noProof/>
+          </w:rPr>
+          <w:t>3</w:t>
+        </w:r>
+      </w:fldSimple>
       <w:r>
         <w:t xml:space="preserve"> </w:t>
       </w:r>
@@ -3151,11 +3126,23 @@
     <w:p>
       <w:pPr>
         <w:pStyle w:val="Heading1"/>
+        <w:rPr>
+          <w:lang w:val="en-US"/>
+        </w:rPr>
       </w:pPr>
       <w:bookmarkStart w:id="5" w:name="_Toc185332641"/>
       <w:r>
         <w:lastRenderedPageBreak/>
-        <w:t>Приложение Б</w:t>
+        <w:t>Приложение</w:t>
+      </w:r>
+      <w:r>
+        <w:rPr>
+          <w:lang w:val="en-US"/>
+        </w:rPr>
+        <w:t xml:space="preserve"> </w:t>
+      </w:r>
+      <w:r>
+        <w:t>Б</w:t>
       </w:r>
       <w:bookmarkEnd w:id="5"/>
     </w:p>
@@ -5541,17 +5528,28 @@
       </w:r>
     </w:p>
     <w:p>
+      <w:pPr>
+        <w:rPr>
+          <w:lang w:val="en-US"/>
+        </w:rPr>
+      </w:pPr>
       <w:r>
         <w:t xml:space="preserve">            </w:t>
       </w:r>
       <w:proofErr w:type="spellStart"/>
       <w:proofErr w:type="gramStart"/>
       <w:r>
+        <w:rPr>
+          <w:lang w:val="en-US"/>
+        </w:rPr>
         <w:t>self.ax.clear</w:t>
       </w:r>
       <w:proofErr w:type="spellEnd"/>
       <w:proofErr w:type="gramEnd"/>
       <w:r>
+        <w:rPr>
+          <w:lang w:val="en-US"/>
+        </w:rPr>
         <w:t>()</w:t>
       </w:r>
     </w:p>
@@ -5562,6 +5560,9 @@
         </w:rPr>
       </w:pPr>
       <w:r>
+        <w:rPr>
+          <w:lang w:val="en-US"/>
+        </w:rPr>
         <w:t xml:space="preserve">            </w:t>
       </w:r>
       <w:proofErr w:type="spellStart"/>

</xml_diff>